<commit_message>
functioneel ontwerp fout update
</commit_message>
<xml_diff>
--- a/documentatie/Functioneel ontwerp.docx
+++ b/documentatie/Functioneel ontwerp.docx
@@ -897,15 +897,17 @@
       </w:r>
     </w:p>
     <w:p>
+      <w:bookmarkStart w:id="0" w:name="_GoBack"/>
+      <w:bookmarkEnd w:id="0"/>
       <w:r>
         <w:rPr>
           <w:noProof/>
         </w:rPr>
         <w:drawing>
           <wp:inline distT="0" distB="0" distL="0" distR="0">
-            <wp:extent cx="5753100" cy="2933700"/>
-            <wp:effectExtent l="0" t="0" r="0" b="0"/>
-            <wp:docPr id="8" name="Afbeelding 8"/>
+            <wp:extent cx="5753100" cy="2771775"/>
+            <wp:effectExtent l="0" t="0" r="0" b="9525"/>
+            <wp:docPr id="11" name="Afbeelding 11"/>
             <wp:cNvGraphicFramePr>
               <a:graphicFrameLocks xmlns:a="http://schemas.openxmlformats.org/drawingml/2006/main" noChangeAspect="1"/>
             </wp:cNvGraphicFramePr>
@@ -913,13 +915,13 @@
               <a:graphicData uri="http://schemas.openxmlformats.org/drawingml/2006/picture">
                 <pic:pic xmlns:pic="http://schemas.openxmlformats.org/drawingml/2006/picture">
                   <pic:nvPicPr>
-                    <pic:cNvPr id="0" name="Picture 7"/>
+                    <pic:cNvPr id="0" name="Picture 10"/>
                     <pic:cNvPicPr>
                       <a:picLocks noChangeAspect="1" noChangeArrowheads="1"/>
                     </pic:cNvPicPr>
                   </pic:nvPicPr>
                   <pic:blipFill>
-                    <a:blip r:embed="rId6">
+                    <a:blip r:embed="rId7">
                       <a:extLst>
                         <a:ext uri="{28A0092B-C50C-407E-A947-70E740481C1C}">
                           <a14:useLocalDpi xmlns:a14="http://schemas.microsoft.com/office/drawing/2010/main" val="0"/>
@@ -934,7 +936,7 @@
                   <pic:spPr bwMode="auto">
                     <a:xfrm>
                       <a:off x="0" y="0"/>
-                      <a:ext cx="5753100" cy="2933700"/>
+                      <a:ext cx="5753100" cy="2771775"/>
                     </a:xfrm>
                     <a:prstGeom prst="rect">
                       <a:avLst/>
@@ -983,7 +985,7 @@
                     </pic:cNvPicPr>
                   </pic:nvPicPr>
                   <pic:blipFill>
-                    <a:blip r:embed="rId7">
+                    <a:blip r:embed="rId8">
                       <a:extLst>
                         <a:ext uri="{28A0092B-C50C-407E-A947-70E740481C1C}">
                           <a14:useLocalDpi xmlns:a14="http://schemas.microsoft.com/office/drawing/2010/main" val="0"/>
@@ -1016,10 +1018,6 @@
       </w:r>
     </w:p>
     <w:p>
-      <w:bookmarkStart w:id="0" w:name="_GoBack"/>
-      <w:bookmarkEnd w:id="0"/>
-    </w:p>
-    <w:p>
       <w:pPr>
         <w:pStyle w:val="Kop3"/>
       </w:pPr>
@@ -1050,7 +1048,7 @@
                     </pic:cNvPicPr>
                   </pic:nvPicPr>
                   <pic:blipFill>
-                    <a:blip r:embed="rId8">
+                    <a:blip r:embed="rId9">
                       <a:extLst>
                         <a:ext uri="{28A0092B-C50C-407E-A947-70E740481C1C}">
                           <a14:useLocalDpi xmlns:a14="http://schemas.microsoft.com/office/drawing/2010/main" val="0"/>

</xml_diff>